<commit_message>
Avance en informe de proyecto
</commit_message>
<xml_diff>
--- a/Documentación del proyecto/Informe arquitectura.docx
+++ b/Documentación del proyecto/Informe arquitectura.docx
@@ -1094,17 +1094,8 @@
     </w:p>
     <w:p>
       <w:pPr>
-        <w:jc w:val="center"/>
-        <w:rPr>
-          <w:rFonts w:ascii="Arial" w:hAnsi="Arial" w:cs="Arial"/>
-          <w:sz w:val="24"/>
-          <w:szCs w:val="24"/>
-        </w:rPr>
-      </w:pPr>
-    </w:p>
-    <w:p>
-      <w:pPr>
-        <w:jc w:val="center"/>
+        <w:ind w:left="1416" w:firstLine="708"/>
+        <w:jc w:val="both"/>
         <w:rPr>
           <w:rFonts w:cstheme="minorHAnsi"/>
           <w:b/>
@@ -1130,7 +1121,8 @@
     </w:p>
     <w:p>
       <w:pPr>
-        <w:jc w:val="center"/>
+        <w:ind w:left="1416" w:firstLine="708"/>
+        <w:jc w:val="both"/>
         <w:rPr>
           <w:rFonts w:cstheme="minorHAnsi"/>
           <w:b/>
@@ -1142,6 +1134,1624 @@
         </w:rPr>
       </w:pPr>
     </w:p>
+    <w:tbl>
+      <w:tblPr>
+        <w:tblStyle w:val="Tablaconcuadrcula"/>
+        <w:tblW w:w="11696" w:type="dxa"/>
+        <w:tblInd w:w="-1353" w:type="dxa"/>
+        <w:tblLook w:val="04A0" w:firstRow="1" w:lastRow="0" w:firstColumn="1" w:lastColumn="0" w:noHBand="0" w:noVBand="1"/>
+      </w:tblPr>
+      <w:tblGrid>
+        <w:gridCol w:w="1068"/>
+        <w:gridCol w:w="2123"/>
+        <w:gridCol w:w="1843"/>
+        <w:gridCol w:w="2126"/>
+        <w:gridCol w:w="4536"/>
+      </w:tblGrid>
+      <w:tr>
+        <w:trPr>
+          <w:trHeight w:val="528"/>
+        </w:trPr>
+        <w:tc>
+          <w:tcPr>
+            <w:tcW w:w="1068" w:type="dxa"/>
+          </w:tcPr>
+          <w:p>
+            <w:pPr>
+              <w:jc w:val="center"/>
+              <w:rPr>
+                <w:rFonts w:ascii="Arial" w:hAnsi="Arial" w:cs="Arial"/>
+                <w:b/>
+                <w:bCs/>
+                <w:i/>
+                <w:iCs/>
+                <w:sz w:val="20"/>
+                <w:szCs w:val="20"/>
+              </w:rPr>
+            </w:pPr>
+            <w:r>
+              <w:rPr>
+                <w:rFonts w:ascii="Arial" w:hAnsi="Arial" w:cs="Arial"/>
+                <w:b/>
+                <w:bCs/>
+                <w:i/>
+                <w:iCs/>
+                <w:sz w:val="20"/>
+                <w:szCs w:val="20"/>
+              </w:rPr>
+              <w:t>RFN°</w:t>
+            </w:r>
+          </w:p>
+        </w:tc>
+        <w:tc>
+          <w:tcPr>
+            <w:tcW w:w="2123" w:type="dxa"/>
+          </w:tcPr>
+          <w:p>
+            <w:pPr>
+              <w:jc w:val="center"/>
+              <w:rPr>
+                <w:rFonts w:ascii="Arial" w:hAnsi="Arial" w:cs="Arial"/>
+                <w:b/>
+                <w:bCs/>
+                <w:i/>
+                <w:iCs/>
+                <w:sz w:val="20"/>
+                <w:szCs w:val="20"/>
+              </w:rPr>
+            </w:pPr>
+            <w:r>
+              <w:rPr>
+                <w:rFonts w:ascii="Arial" w:hAnsi="Arial" w:cs="Arial"/>
+                <w:b/>
+                <w:bCs/>
+                <w:i/>
+                <w:iCs/>
+                <w:sz w:val="20"/>
+                <w:szCs w:val="20"/>
+              </w:rPr>
+              <w:t xml:space="preserve">Nombre </w:t>
+            </w:r>
+          </w:p>
+          <w:p>
+            <w:pPr>
+              <w:jc w:val="center"/>
+              <w:rPr>
+                <w:rFonts w:ascii="Arial" w:hAnsi="Arial" w:cs="Arial"/>
+                <w:b/>
+                <w:bCs/>
+                <w:i/>
+                <w:iCs/>
+                <w:sz w:val="20"/>
+                <w:szCs w:val="20"/>
+              </w:rPr>
+            </w:pPr>
+            <w:r>
+              <w:rPr>
+                <w:rFonts w:ascii="Arial" w:hAnsi="Arial" w:cs="Arial"/>
+                <w:b/>
+                <w:bCs/>
+                <w:i/>
+                <w:iCs/>
+                <w:sz w:val="20"/>
+                <w:szCs w:val="20"/>
+              </w:rPr>
+              <w:t>Requerimiento</w:t>
+            </w:r>
+          </w:p>
+        </w:tc>
+        <w:tc>
+          <w:tcPr>
+            <w:tcW w:w="1843" w:type="dxa"/>
+          </w:tcPr>
+          <w:p>
+            <w:pPr>
+              <w:jc w:val="center"/>
+              <w:rPr>
+                <w:rFonts w:ascii="Arial" w:hAnsi="Arial" w:cs="Arial"/>
+                <w:b/>
+                <w:bCs/>
+                <w:i/>
+                <w:iCs/>
+                <w:sz w:val="20"/>
+                <w:szCs w:val="20"/>
+              </w:rPr>
+            </w:pPr>
+            <w:r>
+              <w:rPr>
+                <w:rFonts w:ascii="Arial" w:hAnsi="Arial" w:cs="Arial"/>
+                <w:b/>
+                <w:bCs/>
+                <w:i/>
+                <w:iCs/>
+                <w:sz w:val="20"/>
+                <w:szCs w:val="20"/>
+              </w:rPr>
+              <w:t>Clasificación</w:t>
+            </w:r>
+          </w:p>
+        </w:tc>
+        <w:tc>
+          <w:tcPr>
+            <w:tcW w:w="2126" w:type="dxa"/>
+          </w:tcPr>
+          <w:p>
+            <w:pPr>
+              <w:jc w:val="center"/>
+              <w:rPr>
+                <w:rFonts w:ascii="Arial" w:hAnsi="Arial" w:cs="Arial"/>
+                <w:b/>
+                <w:bCs/>
+                <w:i/>
+                <w:iCs/>
+                <w:sz w:val="20"/>
+                <w:szCs w:val="20"/>
+              </w:rPr>
+            </w:pPr>
+            <w:r>
+              <w:rPr>
+                <w:rFonts w:ascii="Arial" w:hAnsi="Arial" w:cs="Arial"/>
+                <w:b/>
+                <w:bCs/>
+                <w:i/>
+                <w:iCs/>
+                <w:sz w:val="20"/>
+                <w:szCs w:val="20"/>
+              </w:rPr>
+              <w:t>Actores relacionados</w:t>
+            </w:r>
+          </w:p>
+        </w:tc>
+        <w:tc>
+          <w:tcPr>
+            <w:tcW w:w="4536" w:type="dxa"/>
+          </w:tcPr>
+          <w:p>
+            <w:pPr>
+              <w:jc w:val="center"/>
+              <w:rPr>
+                <w:rFonts w:ascii="Arial" w:hAnsi="Arial" w:cs="Arial"/>
+                <w:b/>
+                <w:bCs/>
+                <w:i/>
+                <w:iCs/>
+                <w:sz w:val="20"/>
+                <w:szCs w:val="20"/>
+              </w:rPr>
+            </w:pPr>
+            <w:r>
+              <w:rPr>
+                <w:rFonts w:ascii="Arial" w:hAnsi="Arial" w:cs="Arial"/>
+                <w:b/>
+                <w:bCs/>
+                <w:i/>
+                <w:iCs/>
+                <w:sz w:val="20"/>
+                <w:szCs w:val="20"/>
+              </w:rPr>
+              <w:t>Descripción</w:t>
+            </w:r>
+          </w:p>
+        </w:tc>
+      </w:tr>
+      <w:tr>
+        <w:trPr>
+          <w:trHeight w:val="804"/>
+        </w:trPr>
+        <w:tc>
+          <w:tcPr>
+            <w:tcW w:w="1068" w:type="dxa"/>
+          </w:tcPr>
+          <w:p>
+            <w:pPr>
+              <w:jc w:val="center"/>
+              <w:rPr>
+                <w:rFonts w:ascii="Arial" w:hAnsi="Arial" w:cs="Arial"/>
+                <w:b/>
+                <w:bCs/>
+                <w:i/>
+                <w:iCs/>
+                <w:sz w:val="20"/>
+                <w:szCs w:val="20"/>
+              </w:rPr>
+            </w:pPr>
+            <w:r>
+              <w:rPr>
+                <w:rFonts w:ascii="Arial" w:hAnsi="Arial" w:cs="Arial"/>
+                <w:b/>
+                <w:bCs/>
+                <w:i/>
+                <w:iCs/>
+                <w:sz w:val="20"/>
+                <w:szCs w:val="20"/>
+              </w:rPr>
+              <w:t>R.F °1</w:t>
+            </w:r>
+          </w:p>
+        </w:tc>
+        <w:tc>
+          <w:tcPr>
+            <w:tcW w:w="2123" w:type="dxa"/>
+          </w:tcPr>
+          <w:p>
+            <w:pPr>
+              <w:jc w:val="center"/>
+              <w:rPr>
+                <w:rFonts w:ascii="Arial" w:hAnsi="Arial" w:cs="Arial"/>
+                <w:b/>
+                <w:bCs/>
+                <w:i/>
+                <w:iCs/>
+                <w:sz w:val="20"/>
+                <w:szCs w:val="20"/>
+              </w:rPr>
+            </w:pPr>
+            <w:r>
+              <w:rPr>
+                <w:rFonts w:ascii="Arial" w:hAnsi="Arial" w:cs="Arial"/>
+                <w:b/>
+                <w:bCs/>
+                <w:i/>
+                <w:iCs/>
+                <w:sz w:val="20"/>
+                <w:szCs w:val="20"/>
+              </w:rPr>
+              <w:t>Análisis de datos médicos</w:t>
+            </w:r>
+          </w:p>
+        </w:tc>
+        <w:tc>
+          <w:tcPr>
+            <w:tcW w:w="1843" w:type="dxa"/>
+          </w:tcPr>
+          <w:p>
+            <w:pPr>
+              <w:jc w:val="center"/>
+              <w:rPr>
+                <w:rFonts w:ascii="Arial" w:hAnsi="Arial" w:cs="Arial"/>
+                <w:b/>
+                <w:bCs/>
+                <w:i/>
+                <w:iCs/>
+                <w:sz w:val="20"/>
+                <w:szCs w:val="20"/>
+              </w:rPr>
+            </w:pPr>
+            <w:r>
+              <w:rPr>
+                <w:rFonts w:ascii="Arial" w:hAnsi="Arial" w:cs="Arial"/>
+                <w:b/>
+                <w:bCs/>
+                <w:i/>
+                <w:iCs/>
+                <w:sz w:val="20"/>
+                <w:szCs w:val="20"/>
+              </w:rPr>
+              <w:t>Procesamiento de datos</w:t>
+            </w:r>
+          </w:p>
+        </w:tc>
+        <w:tc>
+          <w:tcPr>
+            <w:tcW w:w="2126" w:type="dxa"/>
+          </w:tcPr>
+          <w:p>
+            <w:pPr>
+              <w:jc w:val="center"/>
+              <w:rPr>
+                <w:rFonts w:ascii="Arial" w:hAnsi="Arial" w:cs="Arial"/>
+                <w:b/>
+                <w:bCs/>
+                <w:i/>
+                <w:iCs/>
+                <w:sz w:val="20"/>
+                <w:szCs w:val="20"/>
+              </w:rPr>
+            </w:pPr>
+            <w:r>
+              <w:rPr>
+                <w:rFonts w:ascii="Arial" w:hAnsi="Arial" w:cs="Arial"/>
+                <w:b/>
+                <w:bCs/>
+                <w:i/>
+                <w:iCs/>
+                <w:sz w:val="20"/>
+                <w:szCs w:val="20"/>
+              </w:rPr>
+              <w:t xml:space="preserve">Analista de datos, </w:t>
+            </w:r>
+            <w:r>
+              <w:rPr>
+                <w:rFonts w:ascii="Arial" w:hAnsi="Arial" w:cs="Arial"/>
+                <w:b/>
+                <w:bCs/>
+                <w:i/>
+                <w:iCs/>
+                <w:sz w:val="20"/>
+                <w:szCs w:val="20"/>
+              </w:rPr>
+              <w:t xml:space="preserve">Desarrollador </w:t>
+            </w:r>
+            <w:r>
+              <w:rPr>
+                <w:rFonts w:ascii="Arial" w:hAnsi="Arial" w:cs="Arial"/>
+                <w:b/>
+                <w:bCs/>
+                <w:i/>
+                <w:iCs/>
+                <w:sz w:val="20"/>
+                <w:szCs w:val="20"/>
+              </w:rPr>
+              <w:t>IA</w:t>
+            </w:r>
+          </w:p>
+        </w:tc>
+        <w:tc>
+          <w:tcPr>
+            <w:tcW w:w="4536" w:type="dxa"/>
+          </w:tcPr>
+          <w:p>
+            <w:pPr>
+              <w:jc w:val="center"/>
+              <w:rPr>
+                <w:rFonts w:ascii="Arial" w:hAnsi="Arial" w:cs="Arial"/>
+                <w:b/>
+                <w:bCs/>
+                <w:i/>
+                <w:iCs/>
+                <w:sz w:val="20"/>
+                <w:szCs w:val="20"/>
+              </w:rPr>
+            </w:pPr>
+          </w:p>
+        </w:tc>
+      </w:tr>
+      <w:tr>
+        <w:trPr>
+          <w:trHeight w:val="972"/>
+        </w:trPr>
+        <w:tc>
+          <w:tcPr>
+            <w:tcW w:w="1068" w:type="dxa"/>
+          </w:tcPr>
+          <w:p>
+            <w:pPr>
+              <w:jc w:val="center"/>
+              <w:rPr>
+                <w:rFonts w:ascii="Arial" w:hAnsi="Arial" w:cs="Arial"/>
+                <w:b/>
+                <w:bCs/>
+                <w:i/>
+                <w:iCs/>
+                <w:sz w:val="20"/>
+                <w:szCs w:val="20"/>
+              </w:rPr>
+            </w:pPr>
+            <w:r>
+              <w:rPr>
+                <w:rFonts w:ascii="Arial" w:hAnsi="Arial" w:cs="Arial"/>
+                <w:b/>
+                <w:bCs/>
+                <w:i/>
+                <w:iCs/>
+                <w:sz w:val="20"/>
+                <w:szCs w:val="20"/>
+              </w:rPr>
+              <w:t>R.F °2</w:t>
+            </w:r>
+          </w:p>
+        </w:tc>
+        <w:tc>
+          <w:tcPr>
+            <w:tcW w:w="2123" w:type="dxa"/>
+          </w:tcPr>
+          <w:p>
+            <w:pPr>
+              <w:jc w:val="center"/>
+              <w:rPr>
+                <w:rFonts w:ascii="Arial" w:hAnsi="Arial" w:cs="Arial"/>
+                <w:b/>
+                <w:bCs/>
+                <w:i/>
+                <w:iCs/>
+                <w:sz w:val="20"/>
+                <w:szCs w:val="20"/>
+              </w:rPr>
+            </w:pPr>
+            <w:r>
+              <w:rPr>
+                <w:rFonts w:ascii="Arial" w:hAnsi="Arial" w:cs="Arial"/>
+                <w:b/>
+                <w:bCs/>
+                <w:i/>
+                <w:iCs/>
+                <w:sz w:val="20"/>
+                <w:szCs w:val="20"/>
+              </w:rPr>
+              <w:t>Implementación</w:t>
+            </w:r>
+            <w:r>
+              <w:rPr>
+                <w:rFonts w:ascii="Arial" w:hAnsi="Arial" w:cs="Arial"/>
+                <w:b/>
+                <w:bCs/>
+                <w:i/>
+                <w:iCs/>
+                <w:sz w:val="20"/>
+                <w:szCs w:val="20"/>
+              </w:rPr>
+              <w:t xml:space="preserve"> de algoritmos de IA para el diagnostico</w:t>
+            </w:r>
+          </w:p>
+        </w:tc>
+        <w:tc>
+          <w:tcPr>
+            <w:tcW w:w="1843" w:type="dxa"/>
+          </w:tcPr>
+          <w:p>
+            <w:pPr>
+              <w:jc w:val="center"/>
+              <w:rPr>
+                <w:rFonts w:ascii="Arial" w:hAnsi="Arial" w:cs="Arial"/>
+                <w:b/>
+                <w:bCs/>
+                <w:i/>
+                <w:iCs/>
+                <w:sz w:val="20"/>
+                <w:szCs w:val="20"/>
+              </w:rPr>
+            </w:pPr>
+            <w:r>
+              <w:rPr>
+                <w:rFonts w:ascii="Arial" w:hAnsi="Arial" w:cs="Arial"/>
+                <w:b/>
+                <w:bCs/>
+                <w:i/>
+                <w:iCs/>
+                <w:sz w:val="20"/>
+                <w:szCs w:val="20"/>
+              </w:rPr>
+              <w:t>Inteligencia Artificial</w:t>
+            </w:r>
+          </w:p>
+        </w:tc>
+        <w:tc>
+          <w:tcPr>
+            <w:tcW w:w="2126" w:type="dxa"/>
+          </w:tcPr>
+          <w:p>
+            <w:pPr>
+              <w:jc w:val="center"/>
+              <w:rPr>
+                <w:rFonts w:ascii="Arial" w:hAnsi="Arial" w:cs="Arial"/>
+                <w:b/>
+                <w:bCs/>
+                <w:i/>
+                <w:iCs/>
+                <w:sz w:val="20"/>
+                <w:szCs w:val="20"/>
+              </w:rPr>
+            </w:pPr>
+            <w:r>
+              <w:rPr>
+                <w:rFonts w:ascii="Arial" w:hAnsi="Arial" w:cs="Arial"/>
+                <w:b/>
+                <w:bCs/>
+                <w:i/>
+                <w:iCs/>
+                <w:sz w:val="20"/>
+                <w:szCs w:val="20"/>
+              </w:rPr>
+              <w:t>Desarrolladores de IA, Médicos</w:t>
+            </w:r>
+          </w:p>
+        </w:tc>
+        <w:tc>
+          <w:tcPr>
+            <w:tcW w:w="4536" w:type="dxa"/>
+          </w:tcPr>
+          <w:p>
+            <w:pPr>
+              <w:jc w:val="center"/>
+              <w:rPr>
+                <w:rFonts w:ascii="Arial" w:hAnsi="Arial" w:cs="Arial"/>
+                <w:b/>
+                <w:bCs/>
+                <w:i/>
+                <w:iCs/>
+                <w:sz w:val="20"/>
+                <w:szCs w:val="20"/>
+              </w:rPr>
+            </w:pPr>
+          </w:p>
+        </w:tc>
+      </w:tr>
+      <w:tr>
+        <w:trPr>
+          <w:trHeight w:val="1000"/>
+        </w:trPr>
+        <w:tc>
+          <w:tcPr>
+            <w:tcW w:w="1068" w:type="dxa"/>
+          </w:tcPr>
+          <w:p>
+            <w:pPr>
+              <w:jc w:val="center"/>
+              <w:rPr>
+                <w:rFonts w:ascii="Arial" w:hAnsi="Arial" w:cs="Arial"/>
+                <w:b/>
+                <w:bCs/>
+                <w:i/>
+                <w:iCs/>
+                <w:sz w:val="20"/>
+                <w:szCs w:val="20"/>
+              </w:rPr>
+            </w:pPr>
+            <w:r>
+              <w:rPr>
+                <w:rFonts w:ascii="Arial" w:hAnsi="Arial" w:cs="Arial"/>
+                <w:b/>
+                <w:bCs/>
+                <w:i/>
+                <w:iCs/>
+                <w:sz w:val="20"/>
+                <w:szCs w:val="20"/>
+              </w:rPr>
+              <w:t>R.F °3</w:t>
+            </w:r>
+          </w:p>
+        </w:tc>
+        <w:tc>
+          <w:tcPr>
+            <w:tcW w:w="2123" w:type="dxa"/>
+          </w:tcPr>
+          <w:p>
+            <w:pPr>
+              <w:jc w:val="center"/>
+              <w:rPr>
+                <w:rFonts w:ascii="Arial" w:hAnsi="Arial" w:cs="Arial"/>
+                <w:b/>
+                <w:bCs/>
+                <w:i/>
+                <w:iCs/>
+                <w:sz w:val="20"/>
+                <w:szCs w:val="20"/>
+              </w:rPr>
+            </w:pPr>
+            <w:r>
+              <w:rPr>
+                <w:rFonts w:ascii="Arial" w:hAnsi="Arial" w:cs="Arial"/>
+                <w:b/>
+                <w:bCs/>
+                <w:i/>
+                <w:iCs/>
+                <w:sz w:val="20"/>
+                <w:szCs w:val="20"/>
+              </w:rPr>
+              <w:t>Interfaz de usuario para médicos y pacientes</w:t>
+            </w:r>
+          </w:p>
+        </w:tc>
+        <w:tc>
+          <w:tcPr>
+            <w:tcW w:w="1843" w:type="dxa"/>
+          </w:tcPr>
+          <w:p>
+            <w:pPr>
+              <w:jc w:val="center"/>
+              <w:rPr>
+                <w:rFonts w:ascii="Arial" w:hAnsi="Arial" w:cs="Arial"/>
+                <w:b/>
+                <w:bCs/>
+                <w:i/>
+                <w:iCs/>
+                <w:sz w:val="20"/>
+                <w:szCs w:val="20"/>
+              </w:rPr>
+            </w:pPr>
+            <w:r>
+              <w:rPr>
+                <w:rFonts w:ascii="Arial" w:hAnsi="Arial" w:cs="Arial"/>
+                <w:b/>
+                <w:bCs/>
+                <w:i/>
+                <w:iCs/>
+                <w:sz w:val="20"/>
+                <w:szCs w:val="20"/>
+              </w:rPr>
+              <w:t>Interfaz de usuario</w:t>
+            </w:r>
+          </w:p>
+        </w:tc>
+        <w:tc>
+          <w:tcPr>
+            <w:tcW w:w="2126" w:type="dxa"/>
+          </w:tcPr>
+          <w:p>
+            <w:pPr>
+              <w:jc w:val="center"/>
+              <w:rPr>
+                <w:rFonts w:ascii="Arial" w:hAnsi="Arial" w:cs="Arial"/>
+                <w:b/>
+                <w:bCs/>
+                <w:i/>
+                <w:iCs/>
+                <w:sz w:val="20"/>
+                <w:szCs w:val="20"/>
+              </w:rPr>
+            </w:pPr>
+            <w:r>
+              <w:rPr>
+                <w:rFonts w:ascii="Arial" w:hAnsi="Arial" w:cs="Arial"/>
+                <w:b/>
+                <w:bCs/>
+                <w:i/>
+                <w:iCs/>
+                <w:sz w:val="20"/>
+                <w:szCs w:val="20"/>
+              </w:rPr>
+              <w:t>Médicos, Diseñadores UX/UI</w:t>
+            </w:r>
+          </w:p>
+        </w:tc>
+        <w:tc>
+          <w:tcPr>
+            <w:tcW w:w="4536" w:type="dxa"/>
+          </w:tcPr>
+          <w:p>
+            <w:pPr>
+              <w:jc w:val="center"/>
+              <w:rPr>
+                <w:rFonts w:ascii="Arial" w:hAnsi="Arial" w:cs="Arial"/>
+                <w:b/>
+                <w:bCs/>
+                <w:i/>
+                <w:iCs/>
+                <w:sz w:val="20"/>
+                <w:szCs w:val="20"/>
+              </w:rPr>
+            </w:pPr>
+          </w:p>
+        </w:tc>
+      </w:tr>
+      <w:tr>
+        <w:trPr>
+          <w:trHeight w:val="830"/>
+        </w:trPr>
+        <w:tc>
+          <w:tcPr>
+            <w:tcW w:w="1068" w:type="dxa"/>
+          </w:tcPr>
+          <w:p>
+            <w:pPr>
+              <w:jc w:val="center"/>
+              <w:rPr>
+                <w:rFonts w:ascii="Arial" w:hAnsi="Arial" w:cs="Arial"/>
+                <w:b/>
+                <w:bCs/>
+                <w:i/>
+                <w:iCs/>
+                <w:sz w:val="20"/>
+                <w:szCs w:val="20"/>
+              </w:rPr>
+            </w:pPr>
+            <w:r>
+              <w:rPr>
+                <w:rFonts w:ascii="Arial" w:hAnsi="Arial" w:cs="Arial"/>
+                <w:b/>
+                <w:bCs/>
+                <w:i/>
+                <w:iCs/>
+                <w:sz w:val="20"/>
+                <w:szCs w:val="20"/>
+              </w:rPr>
+              <w:t>R.F °4</w:t>
+            </w:r>
+          </w:p>
+        </w:tc>
+        <w:tc>
+          <w:tcPr>
+            <w:tcW w:w="2123" w:type="dxa"/>
+          </w:tcPr>
+          <w:p>
+            <w:pPr>
+              <w:jc w:val="center"/>
+              <w:rPr>
+                <w:rFonts w:ascii="Arial" w:hAnsi="Arial" w:cs="Arial"/>
+                <w:b/>
+                <w:bCs/>
+                <w:i/>
+                <w:iCs/>
+                <w:sz w:val="20"/>
+                <w:szCs w:val="20"/>
+              </w:rPr>
+            </w:pPr>
+            <w:r>
+              <w:rPr>
+                <w:rFonts w:ascii="Arial" w:hAnsi="Arial" w:cs="Arial"/>
+                <w:b/>
+                <w:bCs/>
+                <w:i/>
+                <w:iCs/>
+                <w:sz w:val="20"/>
+                <w:szCs w:val="20"/>
+              </w:rPr>
+              <w:t>Visualización de datos médicos y de pacientes</w:t>
+            </w:r>
+          </w:p>
+        </w:tc>
+        <w:tc>
+          <w:tcPr>
+            <w:tcW w:w="1843" w:type="dxa"/>
+          </w:tcPr>
+          <w:p>
+            <w:pPr>
+              <w:jc w:val="center"/>
+              <w:rPr>
+                <w:rFonts w:ascii="Arial" w:hAnsi="Arial" w:cs="Arial"/>
+                <w:b/>
+                <w:bCs/>
+                <w:i/>
+                <w:iCs/>
+                <w:sz w:val="20"/>
+                <w:szCs w:val="20"/>
+              </w:rPr>
+            </w:pPr>
+            <w:r>
+              <w:rPr>
+                <w:rFonts w:ascii="Arial" w:hAnsi="Arial" w:cs="Arial"/>
+                <w:b/>
+                <w:bCs/>
+                <w:i/>
+                <w:iCs/>
+                <w:sz w:val="20"/>
+                <w:szCs w:val="20"/>
+              </w:rPr>
+              <w:t>Presentación de datos</w:t>
+            </w:r>
+          </w:p>
+        </w:tc>
+        <w:tc>
+          <w:tcPr>
+            <w:tcW w:w="2126" w:type="dxa"/>
+          </w:tcPr>
+          <w:p>
+            <w:pPr>
+              <w:jc w:val="center"/>
+              <w:rPr>
+                <w:rFonts w:ascii="Arial" w:hAnsi="Arial" w:cs="Arial"/>
+                <w:b/>
+                <w:bCs/>
+                <w:i/>
+                <w:iCs/>
+                <w:sz w:val="20"/>
+                <w:szCs w:val="20"/>
+              </w:rPr>
+            </w:pPr>
+            <w:r>
+              <w:rPr>
+                <w:rFonts w:ascii="Arial" w:hAnsi="Arial" w:cs="Arial"/>
+                <w:b/>
+                <w:bCs/>
+                <w:i/>
+                <w:iCs/>
+                <w:sz w:val="20"/>
+                <w:szCs w:val="20"/>
+              </w:rPr>
+              <w:t>Médicos, Diseñadores de visualización</w:t>
+            </w:r>
+          </w:p>
+        </w:tc>
+        <w:tc>
+          <w:tcPr>
+            <w:tcW w:w="4536" w:type="dxa"/>
+          </w:tcPr>
+          <w:p>
+            <w:pPr>
+              <w:jc w:val="center"/>
+              <w:rPr>
+                <w:rFonts w:ascii="Arial" w:hAnsi="Arial" w:cs="Arial"/>
+                <w:b/>
+                <w:bCs/>
+                <w:i/>
+                <w:iCs/>
+                <w:sz w:val="20"/>
+                <w:szCs w:val="20"/>
+              </w:rPr>
+            </w:pPr>
+          </w:p>
+        </w:tc>
+      </w:tr>
+      <w:tr>
+        <w:trPr>
+          <w:trHeight w:val="841"/>
+        </w:trPr>
+        <w:tc>
+          <w:tcPr>
+            <w:tcW w:w="1068" w:type="dxa"/>
+          </w:tcPr>
+          <w:p>
+            <w:pPr>
+              <w:jc w:val="center"/>
+              <w:rPr>
+                <w:rFonts w:ascii="Arial" w:hAnsi="Arial" w:cs="Arial"/>
+                <w:b/>
+                <w:bCs/>
+                <w:i/>
+                <w:iCs/>
+                <w:sz w:val="20"/>
+                <w:szCs w:val="20"/>
+              </w:rPr>
+            </w:pPr>
+            <w:r>
+              <w:rPr>
+                <w:rFonts w:ascii="Arial" w:hAnsi="Arial" w:cs="Arial"/>
+                <w:b/>
+                <w:bCs/>
+                <w:i/>
+                <w:iCs/>
+                <w:sz w:val="20"/>
+                <w:szCs w:val="20"/>
+              </w:rPr>
+              <w:t>R.F °5</w:t>
+            </w:r>
+          </w:p>
+        </w:tc>
+        <w:tc>
+          <w:tcPr>
+            <w:tcW w:w="2123" w:type="dxa"/>
+          </w:tcPr>
+          <w:p>
+            <w:pPr>
+              <w:jc w:val="center"/>
+              <w:rPr>
+                <w:rFonts w:ascii="Arial" w:hAnsi="Arial" w:cs="Arial"/>
+                <w:b/>
+                <w:bCs/>
+                <w:i/>
+                <w:iCs/>
+                <w:sz w:val="20"/>
+                <w:szCs w:val="20"/>
+              </w:rPr>
+            </w:pPr>
+            <w:r>
+              <w:rPr>
+                <w:rFonts w:ascii="Arial" w:hAnsi="Arial" w:cs="Arial"/>
+                <w:b/>
+                <w:bCs/>
+                <w:i/>
+                <w:iCs/>
+                <w:sz w:val="20"/>
+                <w:szCs w:val="20"/>
+              </w:rPr>
+              <w:t>Gestión de datos de pacientes</w:t>
+            </w:r>
+          </w:p>
+        </w:tc>
+        <w:tc>
+          <w:tcPr>
+            <w:tcW w:w="1843" w:type="dxa"/>
+          </w:tcPr>
+          <w:p>
+            <w:pPr>
+              <w:jc w:val="center"/>
+              <w:rPr>
+                <w:rFonts w:ascii="Arial" w:hAnsi="Arial" w:cs="Arial"/>
+                <w:b/>
+                <w:bCs/>
+                <w:i/>
+                <w:iCs/>
+                <w:sz w:val="20"/>
+                <w:szCs w:val="20"/>
+              </w:rPr>
+            </w:pPr>
+            <w:r>
+              <w:rPr>
+                <w:rFonts w:ascii="Arial" w:hAnsi="Arial" w:cs="Arial"/>
+                <w:b/>
+                <w:bCs/>
+                <w:i/>
+                <w:iCs/>
+                <w:sz w:val="20"/>
+                <w:szCs w:val="20"/>
+              </w:rPr>
+              <w:t>Procesamiento de datos</w:t>
+            </w:r>
+          </w:p>
+        </w:tc>
+        <w:tc>
+          <w:tcPr>
+            <w:tcW w:w="2126" w:type="dxa"/>
+          </w:tcPr>
+          <w:p>
+            <w:pPr>
+              <w:jc w:val="center"/>
+              <w:rPr>
+                <w:rFonts w:ascii="Arial" w:hAnsi="Arial" w:cs="Arial"/>
+                <w:b/>
+                <w:bCs/>
+                <w:i/>
+                <w:iCs/>
+                <w:sz w:val="20"/>
+                <w:szCs w:val="20"/>
+              </w:rPr>
+            </w:pPr>
+            <w:r>
+              <w:rPr>
+                <w:rFonts w:ascii="Arial" w:hAnsi="Arial" w:cs="Arial"/>
+                <w:b/>
+                <w:bCs/>
+                <w:i/>
+                <w:iCs/>
+                <w:sz w:val="20"/>
+                <w:szCs w:val="20"/>
+              </w:rPr>
+              <w:t>Médicos, Administrador de sistema</w:t>
+            </w:r>
+          </w:p>
+        </w:tc>
+        <w:tc>
+          <w:tcPr>
+            <w:tcW w:w="4536" w:type="dxa"/>
+          </w:tcPr>
+          <w:p>
+            <w:pPr>
+              <w:jc w:val="center"/>
+              <w:rPr>
+                <w:rFonts w:ascii="Arial" w:hAnsi="Arial" w:cs="Arial"/>
+                <w:b/>
+                <w:bCs/>
+                <w:i/>
+                <w:iCs/>
+                <w:sz w:val="20"/>
+                <w:szCs w:val="20"/>
+              </w:rPr>
+            </w:pPr>
+          </w:p>
+        </w:tc>
+      </w:tr>
+      <w:tr>
+        <w:trPr>
+          <w:trHeight w:val="840"/>
+        </w:trPr>
+        <w:tc>
+          <w:tcPr>
+            <w:tcW w:w="1068" w:type="dxa"/>
+          </w:tcPr>
+          <w:p>
+            <w:pPr>
+              <w:jc w:val="center"/>
+              <w:rPr>
+                <w:rFonts w:ascii="Arial" w:hAnsi="Arial" w:cs="Arial"/>
+                <w:b/>
+                <w:bCs/>
+                <w:i/>
+                <w:iCs/>
+                <w:sz w:val="20"/>
+                <w:szCs w:val="20"/>
+              </w:rPr>
+            </w:pPr>
+            <w:r>
+              <w:rPr>
+                <w:rFonts w:ascii="Arial" w:hAnsi="Arial" w:cs="Arial"/>
+                <w:b/>
+                <w:bCs/>
+                <w:i/>
+                <w:iCs/>
+                <w:sz w:val="20"/>
+                <w:szCs w:val="20"/>
+              </w:rPr>
+              <w:t>R.F °6</w:t>
+            </w:r>
+          </w:p>
+        </w:tc>
+        <w:tc>
+          <w:tcPr>
+            <w:tcW w:w="2123" w:type="dxa"/>
+          </w:tcPr>
+          <w:p>
+            <w:pPr>
+              <w:jc w:val="center"/>
+              <w:rPr>
+                <w:rFonts w:ascii="Arial" w:hAnsi="Arial" w:cs="Arial"/>
+                <w:b/>
+                <w:bCs/>
+                <w:i/>
+                <w:iCs/>
+                <w:sz w:val="20"/>
+                <w:szCs w:val="20"/>
+              </w:rPr>
+            </w:pPr>
+            <w:r>
+              <w:rPr>
+                <w:rFonts w:ascii="Arial" w:hAnsi="Arial" w:cs="Arial"/>
+                <w:b/>
+                <w:bCs/>
+                <w:i/>
+                <w:iCs/>
+                <w:sz w:val="20"/>
+                <w:szCs w:val="20"/>
+              </w:rPr>
+              <w:t>Notificaciones y alertas automatizadas</w:t>
+            </w:r>
+          </w:p>
+        </w:tc>
+        <w:tc>
+          <w:tcPr>
+            <w:tcW w:w="1843" w:type="dxa"/>
+          </w:tcPr>
+          <w:p>
+            <w:pPr>
+              <w:jc w:val="center"/>
+              <w:rPr>
+                <w:rFonts w:ascii="Arial" w:hAnsi="Arial" w:cs="Arial"/>
+                <w:b/>
+                <w:bCs/>
+                <w:i/>
+                <w:iCs/>
+                <w:sz w:val="20"/>
+                <w:szCs w:val="20"/>
+              </w:rPr>
+            </w:pPr>
+            <w:r>
+              <w:rPr>
+                <w:rFonts w:ascii="Arial" w:hAnsi="Arial" w:cs="Arial"/>
+                <w:b/>
+                <w:bCs/>
+                <w:i/>
+                <w:iCs/>
+                <w:sz w:val="20"/>
+                <w:szCs w:val="20"/>
+              </w:rPr>
+              <w:t>Interfaz de usuario</w:t>
+            </w:r>
+          </w:p>
+        </w:tc>
+        <w:tc>
+          <w:tcPr>
+            <w:tcW w:w="2126" w:type="dxa"/>
+          </w:tcPr>
+          <w:p>
+            <w:pPr>
+              <w:jc w:val="center"/>
+              <w:rPr>
+                <w:rFonts w:ascii="Arial" w:hAnsi="Arial" w:cs="Arial"/>
+                <w:b/>
+                <w:bCs/>
+                <w:i/>
+                <w:iCs/>
+                <w:sz w:val="20"/>
+                <w:szCs w:val="20"/>
+              </w:rPr>
+            </w:pPr>
+            <w:r>
+              <w:rPr>
+                <w:rFonts w:ascii="Arial" w:hAnsi="Arial" w:cs="Arial"/>
+                <w:b/>
+                <w:bCs/>
+                <w:i/>
+                <w:iCs/>
+                <w:sz w:val="20"/>
+                <w:szCs w:val="20"/>
+              </w:rPr>
+              <w:t>Personal Médico, pacientes</w:t>
+            </w:r>
+          </w:p>
+        </w:tc>
+        <w:tc>
+          <w:tcPr>
+            <w:tcW w:w="4536" w:type="dxa"/>
+          </w:tcPr>
+          <w:p>
+            <w:pPr>
+              <w:jc w:val="center"/>
+              <w:rPr>
+                <w:rFonts w:ascii="Arial" w:hAnsi="Arial" w:cs="Arial"/>
+                <w:b/>
+                <w:bCs/>
+                <w:i/>
+                <w:iCs/>
+                <w:sz w:val="20"/>
+                <w:szCs w:val="20"/>
+              </w:rPr>
+            </w:pPr>
+          </w:p>
+        </w:tc>
+      </w:tr>
+      <w:tr>
+        <w:trPr>
+          <w:trHeight w:val="851"/>
+        </w:trPr>
+        <w:tc>
+          <w:tcPr>
+            <w:tcW w:w="1068" w:type="dxa"/>
+          </w:tcPr>
+          <w:p>
+            <w:pPr>
+              <w:jc w:val="center"/>
+              <w:rPr>
+                <w:rFonts w:ascii="Arial" w:hAnsi="Arial" w:cs="Arial"/>
+                <w:b/>
+                <w:bCs/>
+                <w:i/>
+                <w:iCs/>
+                <w:sz w:val="20"/>
+                <w:szCs w:val="20"/>
+              </w:rPr>
+            </w:pPr>
+            <w:r>
+              <w:rPr>
+                <w:rFonts w:ascii="Arial" w:hAnsi="Arial" w:cs="Arial"/>
+                <w:b/>
+                <w:bCs/>
+                <w:i/>
+                <w:iCs/>
+                <w:sz w:val="20"/>
+                <w:szCs w:val="20"/>
+              </w:rPr>
+              <w:t>R.F °7</w:t>
+            </w:r>
+          </w:p>
+        </w:tc>
+        <w:tc>
+          <w:tcPr>
+            <w:tcW w:w="2123" w:type="dxa"/>
+          </w:tcPr>
+          <w:p>
+            <w:pPr>
+              <w:jc w:val="center"/>
+              <w:rPr>
+                <w:rFonts w:ascii="Arial" w:hAnsi="Arial" w:cs="Arial"/>
+                <w:b/>
+                <w:bCs/>
+                <w:i/>
+                <w:iCs/>
+                <w:sz w:val="20"/>
+                <w:szCs w:val="20"/>
+              </w:rPr>
+            </w:pPr>
+            <w:r>
+              <w:rPr>
+                <w:rFonts w:ascii="Arial" w:hAnsi="Arial" w:cs="Arial"/>
+                <w:b/>
+                <w:bCs/>
+                <w:i/>
+                <w:iCs/>
+                <w:sz w:val="20"/>
+                <w:szCs w:val="20"/>
+              </w:rPr>
+              <w:t>Soporte de diversos idiomas</w:t>
+            </w:r>
+          </w:p>
+        </w:tc>
+        <w:tc>
+          <w:tcPr>
+            <w:tcW w:w="1843" w:type="dxa"/>
+          </w:tcPr>
+          <w:p>
+            <w:pPr>
+              <w:jc w:val="center"/>
+              <w:rPr>
+                <w:rFonts w:ascii="Arial" w:hAnsi="Arial" w:cs="Arial"/>
+                <w:b/>
+                <w:bCs/>
+                <w:i/>
+                <w:iCs/>
+                <w:sz w:val="20"/>
+                <w:szCs w:val="20"/>
+              </w:rPr>
+            </w:pPr>
+            <w:r>
+              <w:rPr>
+                <w:rFonts w:ascii="Arial" w:hAnsi="Arial" w:cs="Arial"/>
+                <w:b/>
+                <w:bCs/>
+                <w:i/>
+                <w:iCs/>
+                <w:sz w:val="20"/>
+                <w:szCs w:val="20"/>
+              </w:rPr>
+              <w:t>Interfaz de usuario</w:t>
+            </w:r>
+          </w:p>
+        </w:tc>
+        <w:tc>
+          <w:tcPr>
+            <w:tcW w:w="2126" w:type="dxa"/>
+          </w:tcPr>
+          <w:p>
+            <w:pPr>
+              <w:jc w:val="center"/>
+              <w:rPr>
+                <w:rFonts w:ascii="Arial" w:hAnsi="Arial" w:cs="Arial"/>
+                <w:b/>
+                <w:bCs/>
+                <w:i/>
+                <w:iCs/>
+                <w:sz w:val="20"/>
+                <w:szCs w:val="20"/>
+              </w:rPr>
+            </w:pPr>
+            <w:r>
+              <w:rPr>
+                <w:rFonts w:ascii="Arial" w:hAnsi="Arial" w:cs="Arial"/>
+                <w:b/>
+                <w:bCs/>
+                <w:i/>
+                <w:iCs/>
+                <w:sz w:val="20"/>
+                <w:szCs w:val="20"/>
+              </w:rPr>
+              <w:t>Médicos y pacientes</w:t>
+            </w:r>
+          </w:p>
+        </w:tc>
+        <w:tc>
+          <w:tcPr>
+            <w:tcW w:w="4536" w:type="dxa"/>
+          </w:tcPr>
+          <w:p>
+            <w:pPr>
+              <w:jc w:val="center"/>
+              <w:rPr>
+                <w:rFonts w:ascii="Arial" w:hAnsi="Arial" w:cs="Arial"/>
+                <w:b/>
+                <w:bCs/>
+                <w:i/>
+                <w:iCs/>
+                <w:sz w:val="20"/>
+                <w:szCs w:val="20"/>
+              </w:rPr>
+            </w:pPr>
+          </w:p>
+        </w:tc>
+      </w:tr>
+      <w:tr>
+        <w:trPr>
+          <w:trHeight w:val="978"/>
+        </w:trPr>
+        <w:tc>
+          <w:tcPr>
+            <w:tcW w:w="1068" w:type="dxa"/>
+          </w:tcPr>
+          <w:p>
+            <w:pPr>
+              <w:jc w:val="center"/>
+              <w:rPr>
+                <w:rFonts w:ascii="Arial" w:hAnsi="Arial" w:cs="Arial"/>
+                <w:b/>
+                <w:bCs/>
+                <w:i/>
+                <w:iCs/>
+                <w:sz w:val="20"/>
+                <w:szCs w:val="20"/>
+              </w:rPr>
+            </w:pPr>
+            <w:r>
+              <w:rPr>
+                <w:rFonts w:ascii="Arial" w:hAnsi="Arial" w:cs="Arial"/>
+                <w:b/>
+                <w:bCs/>
+                <w:i/>
+                <w:iCs/>
+                <w:sz w:val="20"/>
+                <w:szCs w:val="20"/>
+              </w:rPr>
+              <w:t>R.F °8</w:t>
+            </w:r>
+          </w:p>
+        </w:tc>
+        <w:tc>
+          <w:tcPr>
+            <w:tcW w:w="2123" w:type="dxa"/>
+          </w:tcPr>
+          <w:p>
+            <w:pPr>
+              <w:jc w:val="center"/>
+              <w:rPr>
+                <w:rFonts w:ascii="Arial" w:hAnsi="Arial" w:cs="Arial"/>
+                <w:b/>
+                <w:bCs/>
+                <w:i/>
+                <w:iCs/>
+                <w:sz w:val="20"/>
+                <w:szCs w:val="20"/>
+              </w:rPr>
+            </w:pPr>
+            <w:r>
+              <w:rPr>
+                <w:rFonts w:ascii="Arial" w:hAnsi="Arial" w:cs="Arial"/>
+                <w:b/>
+                <w:bCs/>
+                <w:i/>
+                <w:iCs/>
+                <w:sz w:val="20"/>
+                <w:szCs w:val="20"/>
+              </w:rPr>
+              <w:t>Integración con sistemas externos</w:t>
+            </w:r>
+          </w:p>
+        </w:tc>
+        <w:tc>
+          <w:tcPr>
+            <w:tcW w:w="1843" w:type="dxa"/>
+          </w:tcPr>
+          <w:p>
+            <w:pPr>
+              <w:jc w:val="center"/>
+              <w:rPr>
+                <w:rFonts w:ascii="Arial" w:hAnsi="Arial" w:cs="Arial"/>
+                <w:b/>
+                <w:bCs/>
+                <w:i/>
+                <w:iCs/>
+                <w:sz w:val="20"/>
+                <w:szCs w:val="20"/>
+              </w:rPr>
+            </w:pPr>
+            <w:r>
+              <w:rPr>
+                <w:rFonts w:ascii="Arial" w:hAnsi="Arial" w:cs="Arial"/>
+                <w:b/>
+                <w:bCs/>
+                <w:i/>
+                <w:iCs/>
+                <w:sz w:val="20"/>
+                <w:szCs w:val="20"/>
+              </w:rPr>
+              <w:t>Interoperabilidad</w:t>
+            </w:r>
+          </w:p>
+        </w:tc>
+        <w:tc>
+          <w:tcPr>
+            <w:tcW w:w="2126" w:type="dxa"/>
+          </w:tcPr>
+          <w:p>
+            <w:pPr>
+              <w:jc w:val="center"/>
+              <w:rPr>
+                <w:rFonts w:ascii="Arial" w:hAnsi="Arial" w:cs="Arial"/>
+                <w:b/>
+                <w:bCs/>
+                <w:i/>
+                <w:iCs/>
+                <w:sz w:val="20"/>
+                <w:szCs w:val="20"/>
+              </w:rPr>
+            </w:pPr>
+            <w:r>
+              <w:rPr>
+                <w:rFonts w:ascii="Arial" w:hAnsi="Arial" w:cs="Arial"/>
+                <w:b/>
+                <w:bCs/>
+                <w:i/>
+                <w:iCs/>
+                <w:sz w:val="20"/>
+                <w:szCs w:val="20"/>
+              </w:rPr>
+              <w:t>Admin</w:t>
+            </w:r>
+            <w:r>
+              <w:rPr>
+                <w:rFonts w:ascii="Arial" w:hAnsi="Arial" w:cs="Arial"/>
+                <w:b/>
+                <w:bCs/>
+                <w:i/>
+                <w:iCs/>
+                <w:sz w:val="20"/>
+                <w:szCs w:val="20"/>
+              </w:rPr>
+              <w:t>istrador</w:t>
+            </w:r>
+            <w:r>
+              <w:rPr>
+                <w:rFonts w:ascii="Arial" w:hAnsi="Arial" w:cs="Arial"/>
+                <w:b/>
+                <w:bCs/>
+                <w:i/>
+                <w:iCs/>
+                <w:sz w:val="20"/>
+                <w:szCs w:val="20"/>
+              </w:rPr>
+              <w:t xml:space="preserve"> de sistema, proveedor de sistema medico</w:t>
+            </w:r>
+          </w:p>
+        </w:tc>
+        <w:tc>
+          <w:tcPr>
+            <w:tcW w:w="4536" w:type="dxa"/>
+          </w:tcPr>
+          <w:p>
+            <w:pPr>
+              <w:jc w:val="center"/>
+              <w:rPr>
+                <w:rFonts w:ascii="Arial" w:hAnsi="Arial" w:cs="Arial"/>
+                <w:b/>
+                <w:bCs/>
+                <w:i/>
+                <w:iCs/>
+                <w:sz w:val="20"/>
+                <w:szCs w:val="20"/>
+              </w:rPr>
+            </w:pPr>
+          </w:p>
+        </w:tc>
+      </w:tr>
+      <w:tr>
+        <w:trPr>
+          <w:trHeight w:val="978"/>
+        </w:trPr>
+        <w:tc>
+          <w:tcPr>
+            <w:tcW w:w="1068" w:type="dxa"/>
+          </w:tcPr>
+          <w:p>
+            <w:pPr>
+              <w:jc w:val="center"/>
+              <w:rPr>
+                <w:rFonts w:ascii="Arial" w:hAnsi="Arial" w:cs="Arial"/>
+                <w:b/>
+                <w:bCs/>
+                <w:i/>
+                <w:iCs/>
+                <w:sz w:val="20"/>
+                <w:szCs w:val="20"/>
+              </w:rPr>
+            </w:pPr>
+            <w:r>
+              <w:rPr>
+                <w:rFonts w:ascii="Arial" w:hAnsi="Arial" w:cs="Arial"/>
+                <w:b/>
+                <w:bCs/>
+                <w:i/>
+                <w:iCs/>
+                <w:sz w:val="20"/>
+                <w:szCs w:val="20"/>
+              </w:rPr>
+              <w:t>R.F °9</w:t>
+            </w:r>
+          </w:p>
+        </w:tc>
+        <w:tc>
+          <w:tcPr>
+            <w:tcW w:w="2123" w:type="dxa"/>
+          </w:tcPr>
+          <w:p>
+            <w:pPr>
+              <w:jc w:val="center"/>
+              <w:rPr>
+                <w:rFonts w:ascii="Arial" w:hAnsi="Arial" w:cs="Arial"/>
+                <w:b/>
+                <w:bCs/>
+                <w:i/>
+                <w:iCs/>
+                <w:sz w:val="20"/>
+                <w:szCs w:val="20"/>
+              </w:rPr>
+            </w:pPr>
+            <w:r>
+              <w:rPr>
+                <w:rFonts w:ascii="Arial" w:hAnsi="Arial" w:cs="Arial"/>
+                <w:b/>
+                <w:bCs/>
+                <w:i/>
+                <w:iCs/>
+                <w:sz w:val="20"/>
+                <w:szCs w:val="20"/>
+              </w:rPr>
+              <w:t>Generación de reportes automatizados</w:t>
+            </w:r>
+          </w:p>
+        </w:tc>
+        <w:tc>
+          <w:tcPr>
+            <w:tcW w:w="1843" w:type="dxa"/>
+          </w:tcPr>
+          <w:p>
+            <w:pPr>
+              <w:jc w:val="center"/>
+              <w:rPr>
+                <w:rFonts w:ascii="Arial" w:hAnsi="Arial" w:cs="Arial"/>
+                <w:b/>
+                <w:bCs/>
+                <w:i/>
+                <w:iCs/>
+                <w:sz w:val="20"/>
+                <w:szCs w:val="20"/>
+              </w:rPr>
+            </w:pPr>
+            <w:r>
+              <w:rPr>
+                <w:rFonts w:ascii="Arial" w:hAnsi="Arial" w:cs="Arial"/>
+                <w:b/>
+                <w:bCs/>
+                <w:i/>
+                <w:iCs/>
+                <w:sz w:val="20"/>
+                <w:szCs w:val="20"/>
+              </w:rPr>
+              <w:t>Procesamiento de datos</w:t>
+            </w:r>
+          </w:p>
+        </w:tc>
+        <w:tc>
+          <w:tcPr>
+            <w:tcW w:w="2126" w:type="dxa"/>
+          </w:tcPr>
+          <w:p>
+            <w:pPr>
+              <w:jc w:val="center"/>
+              <w:rPr>
+                <w:rFonts w:ascii="Arial" w:hAnsi="Arial" w:cs="Arial"/>
+                <w:b/>
+                <w:bCs/>
+                <w:i/>
+                <w:iCs/>
+                <w:sz w:val="20"/>
+                <w:szCs w:val="20"/>
+              </w:rPr>
+            </w:pPr>
+            <w:r>
+              <w:rPr>
+                <w:rFonts w:ascii="Arial" w:hAnsi="Arial" w:cs="Arial"/>
+                <w:b/>
+                <w:bCs/>
+                <w:i/>
+                <w:iCs/>
+                <w:sz w:val="20"/>
+                <w:szCs w:val="20"/>
+              </w:rPr>
+              <w:t>Médicos</w:t>
+            </w:r>
+            <w:r>
+              <w:rPr>
+                <w:rFonts w:ascii="Arial" w:hAnsi="Arial" w:cs="Arial"/>
+                <w:b/>
+                <w:bCs/>
+                <w:i/>
+                <w:iCs/>
+                <w:sz w:val="20"/>
+                <w:szCs w:val="20"/>
+              </w:rPr>
+              <w:t xml:space="preserve"> y administradores de sistema</w:t>
+            </w:r>
+          </w:p>
+        </w:tc>
+        <w:tc>
+          <w:tcPr>
+            <w:tcW w:w="4536" w:type="dxa"/>
+          </w:tcPr>
+          <w:p>
+            <w:pPr>
+              <w:jc w:val="center"/>
+              <w:rPr>
+                <w:rFonts w:ascii="Arial" w:hAnsi="Arial" w:cs="Arial"/>
+                <w:b/>
+                <w:bCs/>
+                <w:i/>
+                <w:iCs/>
+                <w:sz w:val="20"/>
+                <w:szCs w:val="20"/>
+              </w:rPr>
+            </w:pPr>
+          </w:p>
+        </w:tc>
+      </w:tr>
+    </w:tbl>
+    <w:p>
+      <w:pPr>
+        <w:rPr>
+          <w:rFonts w:ascii="Arial" w:hAnsi="Arial" w:cs="Arial"/>
+          <w:b/>
+          <w:bCs/>
+          <w:i/>
+          <w:iCs/>
+          <w:sz w:val="24"/>
+          <w:szCs w:val="24"/>
+        </w:rPr>
+      </w:pPr>
+    </w:p>
     <w:p>
       <w:pPr>
         <w:jc w:val="center"/>
@@ -1197,10 +2807,7 @@
           <w:szCs w:val="36"/>
         </w:rPr>
       </w:pPr>
-    </w:p>
-    <w:p>
-      <w:pPr>
-        <w:jc w:val="center"/>
+      <w:r>
         <w:rPr>
           <w:rFonts w:cstheme="minorHAnsi"/>
           <w:b/>
@@ -1210,7 +2817,8 @@
           <w:sz w:val="36"/>
           <w:szCs w:val="36"/>
         </w:rPr>
-      </w:pPr>
+        <w:t>Requisitos no funcionales</w:t>
+      </w:r>
     </w:p>
     <w:p>
       <w:pPr>
@@ -1365,7 +2973,10 @@
           <w:szCs w:val="36"/>
         </w:rPr>
       </w:pPr>
-      <w:r>
+    </w:p>
+    <w:p>
+      <w:pPr>
+        <w:jc w:val="center"/>
         <w:rPr>
           <w:rFonts w:cstheme="minorHAnsi"/>
           <w:b/>
@@ -1375,9 +2986,7 @@
           <w:sz w:val="36"/>
           <w:szCs w:val="36"/>
         </w:rPr>
-        <w:lastRenderedPageBreak/>
-        <w:t>Requisitos no funcionales</w:t>
-      </w:r>
+      </w:pPr>
     </w:p>
     <w:p>
       <w:pPr>
@@ -1462,10 +3071,7 @@
           <w:szCs w:val="36"/>
         </w:rPr>
       </w:pPr>
-    </w:p>
-    <w:p>
-      <w:pPr>
-        <w:jc w:val="center"/>
+      <w:r>
         <w:rPr>
           <w:rFonts w:cstheme="minorHAnsi"/>
           <w:b/>
@@ -1475,172 +3081,6 @@
           <w:sz w:val="36"/>
           <w:szCs w:val="36"/>
         </w:rPr>
-      </w:pPr>
-    </w:p>
-    <w:p>
-      <w:pPr>
-        <w:jc w:val="center"/>
-        <w:rPr>
-          <w:rFonts w:cstheme="minorHAnsi"/>
-          <w:b/>
-          <w:bCs/>
-          <w:i/>
-          <w:iCs/>
-          <w:sz w:val="36"/>
-          <w:szCs w:val="36"/>
-        </w:rPr>
-      </w:pPr>
-    </w:p>
-    <w:p>
-      <w:pPr>
-        <w:jc w:val="center"/>
-        <w:rPr>
-          <w:rFonts w:cstheme="minorHAnsi"/>
-          <w:b/>
-          <w:bCs/>
-          <w:i/>
-          <w:iCs/>
-          <w:sz w:val="36"/>
-          <w:szCs w:val="36"/>
-        </w:rPr>
-      </w:pPr>
-    </w:p>
-    <w:p>
-      <w:pPr>
-        <w:jc w:val="center"/>
-        <w:rPr>
-          <w:rFonts w:cstheme="minorHAnsi"/>
-          <w:b/>
-          <w:bCs/>
-          <w:i/>
-          <w:iCs/>
-          <w:sz w:val="36"/>
-          <w:szCs w:val="36"/>
-        </w:rPr>
-      </w:pPr>
-    </w:p>
-    <w:p>
-      <w:pPr>
-        <w:jc w:val="center"/>
-        <w:rPr>
-          <w:rFonts w:cstheme="minorHAnsi"/>
-          <w:b/>
-          <w:bCs/>
-          <w:i/>
-          <w:iCs/>
-          <w:sz w:val="36"/>
-          <w:szCs w:val="36"/>
-        </w:rPr>
-      </w:pPr>
-    </w:p>
-    <w:p>
-      <w:pPr>
-        <w:jc w:val="center"/>
-        <w:rPr>
-          <w:rFonts w:cstheme="minorHAnsi"/>
-          <w:b/>
-          <w:bCs/>
-          <w:i/>
-          <w:iCs/>
-          <w:sz w:val="36"/>
-          <w:szCs w:val="36"/>
-        </w:rPr>
-      </w:pPr>
-    </w:p>
-    <w:p>
-      <w:pPr>
-        <w:jc w:val="center"/>
-        <w:rPr>
-          <w:rFonts w:cstheme="minorHAnsi"/>
-          <w:b/>
-          <w:bCs/>
-          <w:i/>
-          <w:iCs/>
-          <w:sz w:val="36"/>
-          <w:szCs w:val="36"/>
-        </w:rPr>
-      </w:pPr>
-    </w:p>
-    <w:p>
-      <w:pPr>
-        <w:jc w:val="center"/>
-        <w:rPr>
-          <w:rFonts w:cstheme="minorHAnsi"/>
-          <w:b/>
-          <w:bCs/>
-          <w:i/>
-          <w:iCs/>
-          <w:sz w:val="36"/>
-          <w:szCs w:val="36"/>
-        </w:rPr>
-      </w:pPr>
-    </w:p>
-    <w:p>
-      <w:pPr>
-        <w:jc w:val="center"/>
-        <w:rPr>
-          <w:rFonts w:cstheme="minorHAnsi"/>
-          <w:b/>
-          <w:bCs/>
-          <w:i/>
-          <w:iCs/>
-          <w:sz w:val="36"/>
-          <w:szCs w:val="36"/>
-        </w:rPr>
-      </w:pPr>
-    </w:p>
-    <w:p>
-      <w:pPr>
-        <w:jc w:val="center"/>
-        <w:rPr>
-          <w:rFonts w:cstheme="minorHAnsi"/>
-          <w:b/>
-          <w:bCs/>
-          <w:i/>
-          <w:iCs/>
-          <w:sz w:val="36"/>
-          <w:szCs w:val="36"/>
-        </w:rPr>
-      </w:pPr>
-    </w:p>
-    <w:p>
-      <w:pPr>
-        <w:jc w:val="center"/>
-        <w:rPr>
-          <w:rFonts w:cstheme="minorHAnsi"/>
-          <w:b/>
-          <w:bCs/>
-          <w:i/>
-          <w:iCs/>
-          <w:sz w:val="36"/>
-          <w:szCs w:val="36"/>
-        </w:rPr>
-      </w:pPr>
-    </w:p>
-    <w:p>
-      <w:pPr>
-        <w:jc w:val="center"/>
-        <w:rPr>
-          <w:rFonts w:cstheme="minorHAnsi"/>
-          <w:b/>
-          <w:bCs/>
-          <w:i/>
-          <w:iCs/>
-          <w:sz w:val="36"/>
-          <w:szCs w:val="36"/>
-        </w:rPr>
-      </w:pPr>
-      <w:r>
-        <w:rPr>
-          <w:rFonts w:cstheme="minorHAnsi"/>
-          <w:b/>
-          <w:bCs/>
-          <w:i/>
-          <w:iCs/>
-          <w:sz w:val="36"/>
-          <w:szCs w:val="36"/>
-        </w:rPr>
-        <w:lastRenderedPageBreak/>
         <w:t>Atributos de calidad utilizados</w:t>
       </w:r>
     </w:p>
@@ -4920,6 +6360,26 @@
 </file>
 
 <file path=customXml/item1.xml><?xml version="1.0" encoding="utf-8"?>
+<p:properties xmlns:p="http://schemas.microsoft.com/office/2006/metadata/properties" xmlns:xsi="http://www.w3.org/2001/XMLSchema-instance" xmlns:pc="http://schemas.microsoft.com/office/infopath/2007/PartnerControls">
+  <documentManagement>
+    <TaxCatchAll xmlns="322f9391-964b-48b6-b3b0-13a7ac8a75d6" xsi:nil="true"/>
+    <lcf76f155ced4ddcb4097134ff3c332f xmlns="c2ef7064-63f7-4dcd-87f2-3580cf294d1c">
+      <Terms xmlns="http://schemas.microsoft.com/office/infopath/2007/PartnerControls"/>
+    </lcf76f155ced4ddcb4097134ff3c332f>
+  </documentManagement>
+</p:properties>
+</file>
+
+<file path=customXml/item2.xml><?xml version="1.0" encoding="utf-8"?>
+<?mso-contentType ?>
+<FormTemplates xmlns="http://schemas.microsoft.com/sharepoint/v3/contenttype/forms">
+  <Display>DocumentLibraryForm</Display>
+  <Edit>DocumentLibraryForm</Edit>
+  <New>DocumentLibraryForm</New>
+</FormTemplates>
+</file>
+
+<file path=customXml/item3.xml><?xml version="1.0" encoding="utf-8"?>
 <ct:contentTypeSchema xmlns:ct="http://schemas.microsoft.com/office/2006/metadata/contentType" xmlns:ma="http://schemas.microsoft.com/office/2006/metadata/properties/metaAttributes" ct:_="" ma:_="" ma:contentTypeName="Documento" ma:contentTypeID="0x0101006A490DE1D59CF8418FDA5A26334C9654" ma:contentTypeVersion="13" ma:contentTypeDescription="Crear nuevo documento." ma:contentTypeScope="" ma:versionID="0947c955fb93921eafb35975722a95d7">
   <xsd:schema xmlns:xsd="http://www.w3.org/2001/XMLSchema" xmlns:xs="http://www.w3.org/2001/XMLSchema" xmlns:p="http://schemas.microsoft.com/office/2006/metadata/properties" xmlns:ns2="c2ef7064-63f7-4dcd-87f2-3580cf294d1c" xmlns:ns3="322f9391-964b-48b6-b3b0-13a7ac8a75d6" targetNamespace="http://schemas.microsoft.com/office/2006/metadata/properties" ma:root="true" ma:fieldsID="7a1f18c72603c702d1675a48c9701c9d" ns2:_="" ns3:_="">
     <xsd:import namespace="c2ef7064-63f7-4dcd-87f2-3580cf294d1c"/>
@@ -5142,31 +6602,30 @@
 </ct:contentTypeSchema>
 </file>
 
-<file path=customXml/item2.xml><?xml version="1.0" encoding="utf-8"?>
-<?mso-contentType ?>
-<FormTemplates xmlns="http://schemas.microsoft.com/sharepoint/v3/contenttype/forms">
-  <Display>DocumentLibraryForm</Display>
-  <Edit>DocumentLibraryForm</Edit>
-  <New>DocumentLibraryForm</New>
-</FormTemplates>
-</file>
-
-<file path=customXml/item3.xml><?xml version="1.0" encoding="utf-8"?>
-<p:properties xmlns:p="http://schemas.microsoft.com/office/2006/metadata/properties" xmlns:xsi="http://www.w3.org/2001/XMLSchema-instance" xmlns:pc="http://schemas.microsoft.com/office/infopath/2007/PartnerControls">
-  <documentManagement>
-    <TaxCatchAll xmlns="322f9391-964b-48b6-b3b0-13a7ac8a75d6" xsi:nil="true"/>
-    <lcf76f155ced4ddcb4097134ff3c332f xmlns="c2ef7064-63f7-4dcd-87f2-3580cf294d1c">
-      <Terms xmlns="http://schemas.microsoft.com/office/infopath/2007/PartnerControls"/>
-    </lcf76f155ced4ddcb4097134ff3c332f>
-  </documentManagement>
-</p:properties>
-</file>
-
 <file path=customXml/item4.xml><?xml version="1.0" encoding="utf-8"?>
 <b:Sources xmlns:b="http://schemas.openxmlformats.org/officeDocument/2006/bibliography" xmlns="http://schemas.openxmlformats.org/officeDocument/2006/bibliography" SelectedStyle="\APA.XSL" StyleName="APA"/>
 </file>
 
 <file path=customXml/itemProps1.xml><?xml version="1.0" encoding="utf-8"?>
+<ds:datastoreItem xmlns:ds="http://schemas.openxmlformats.org/officeDocument/2006/customXml" ds:itemID="{B414F75F-1601-4B84-AD69-285DD6A19F59}">
+  <ds:schemaRefs>
+    <ds:schemaRef ds:uri="http://schemas.microsoft.com/office/2006/metadata/properties"/>
+    <ds:schemaRef ds:uri="http://schemas.microsoft.com/office/infopath/2007/PartnerControls"/>
+    <ds:schemaRef ds:uri="322f9391-964b-48b6-b3b0-13a7ac8a75d6"/>
+    <ds:schemaRef ds:uri="c2ef7064-63f7-4dcd-87f2-3580cf294d1c"/>
+  </ds:schemaRefs>
+</ds:datastoreItem>
+</file>
+
+<file path=customXml/itemProps2.xml><?xml version="1.0" encoding="utf-8"?>
+<ds:datastoreItem xmlns:ds="http://schemas.openxmlformats.org/officeDocument/2006/customXml" ds:itemID="{E21EFE61-7E20-4BAC-B083-E6578186107B}">
+  <ds:schemaRefs>
+    <ds:schemaRef ds:uri="http://schemas.microsoft.com/sharepoint/v3/contenttype/forms"/>
+  </ds:schemaRefs>
+</ds:datastoreItem>
+</file>
+
+<file path=customXml/itemProps3.xml><?xml version="1.0" encoding="utf-8"?>
 <ds:datastoreItem xmlns:ds="http://schemas.openxmlformats.org/officeDocument/2006/customXml" ds:itemID="{D38D69DA-07E2-44E8-9C31-AC7C076506CD}">
   <ds:schemaRefs>
     <ds:schemaRef ds:uri="http://schemas.microsoft.com/office/2006/metadata/contentType"/>
@@ -5185,25 +6644,6 @@
 </ds:datastoreItem>
 </file>
 
-<file path=customXml/itemProps2.xml><?xml version="1.0" encoding="utf-8"?>
-<ds:datastoreItem xmlns:ds="http://schemas.openxmlformats.org/officeDocument/2006/customXml" ds:itemID="{E21EFE61-7E20-4BAC-B083-E6578186107B}">
-  <ds:schemaRefs>
-    <ds:schemaRef ds:uri="http://schemas.microsoft.com/sharepoint/v3/contenttype/forms"/>
-  </ds:schemaRefs>
-</ds:datastoreItem>
-</file>
-
-<file path=customXml/itemProps3.xml><?xml version="1.0" encoding="utf-8"?>
-<ds:datastoreItem xmlns:ds="http://schemas.openxmlformats.org/officeDocument/2006/customXml" ds:itemID="{B414F75F-1601-4B84-AD69-285DD6A19F59}">
-  <ds:schemaRefs>
-    <ds:schemaRef ds:uri="http://schemas.microsoft.com/office/2006/metadata/properties"/>
-    <ds:schemaRef ds:uri="http://schemas.microsoft.com/office/infopath/2007/PartnerControls"/>
-    <ds:schemaRef ds:uri="322f9391-964b-48b6-b3b0-13a7ac8a75d6"/>
-    <ds:schemaRef ds:uri="c2ef7064-63f7-4dcd-87f2-3580cf294d1c"/>
-  </ds:schemaRefs>
-</ds:datastoreItem>
-</file>
-
 <file path=customXml/itemProps4.xml><?xml version="1.0" encoding="utf-8"?>
 <ds:datastoreItem xmlns:ds="http://schemas.openxmlformats.org/officeDocument/2006/customXml" ds:itemID="{B3EDA3CA-3222-40F1-AE9C-DF4811FA7948}">
   <ds:schemaRefs>

</xml_diff>